<commit_message>
Continuar no modulo 06
</commit_message>
<xml_diff>
--- a/SQL Server/Documents/Notebook Notes SQL Server.docx
+++ b/SQL Server/Documents/Notebook Notes SQL Server.docx
@@ -193,35 +193,129 @@
     <w:p>
       <w:pPr>
         <w:pStyle w:val="Heading1"/>
-      </w:pPr>
-      <w:bookmarkStart w:id="0" w:name="_Toc46487896"/>
+        <w:rPr>
+          <w:lang w:val="en-US"/>
+        </w:rPr>
+      </w:pPr>
       <w:r>
+        <w:rPr>
+          <w:lang w:val="en-US"/>
+        </w:rPr>
         <w:lastRenderedPageBreak/>
-        <w:t>CAP</w:t>
+        <w:t>WHERE, AND, OR e N</w:t>
       </w:r>
       <w:r>
-        <w:t>Í</w:t>
+        <w:rPr>
+          <w:lang w:val="en-US"/>
+        </w:rPr>
+        <w:t>OT</w:t>
+      </w:r>
+    </w:p>
+    <w:p>
+      <w:pPr>
+        <w:pStyle w:val="Heading2"/>
+      </w:pPr>
+      <w:r>
+        <w:t>Filtrar por</w:t>
       </w:r>
       <w:r>
-        <w:t>TULO</w:t>
+        <w:t xml:space="preserve"> mais de uma condição</w:t>
       </w:r>
-      <w:bookmarkEnd w:id="0"/>
+    </w:p>
+    <w:p>
+      <w:r>
+        <w:t>O comando WHERE pode ser combinado com os operadores AND, OR e NOT. Os operadores AND e OR são usados para filtrar linhas da tabela baseado em mais de uma condição.</w:t>
+      </w:r>
+    </w:p>
+    <w:p>
+      <w:pPr>
+        <w:pStyle w:val="ListParagraph"/>
+        <w:numPr>
+          <w:ilvl w:val="0"/>
+          <w:numId w:val="17"/>
+        </w:numPr>
+      </w:pPr>
+      <w:r>
+        <w:t>O AND mostra as linhas da tabela se todas as condições forem atendidas.</w:t>
+      </w:r>
+    </w:p>
+    <w:p>
+      <w:pPr>
+        <w:pStyle w:val="ListParagraph"/>
+        <w:numPr>
+          <w:ilvl w:val="0"/>
+          <w:numId w:val="17"/>
+        </w:numPr>
+      </w:pPr>
+      <w:r>
+        <w:t>O OR mostra as linhas da tabela se pelo menos uma das condições for atendida.</w:t>
+      </w:r>
+    </w:p>
+    <w:p>
+      <w:pPr>
+        <w:pStyle w:val="ListParagraph"/>
+        <w:numPr>
+          <w:ilvl w:val="0"/>
+          <w:numId w:val="17"/>
+        </w:numPr>
+      </w:pPr>
+      <w:r>
+        <w:t>O NOT simplesmente mostra o oposto do que for considerado no filtro. Ex: mostra todas as linhas que NÃO forem da marca “Contoso”.</w:t>
+      </w:r>
     </w:p>
     <w:p>
       <w:r>
         <w:rPr>
-          <w:lang w:val="en-US"/>
+          <w:noProof/>
         </w:rPr>
-        <w:t xml:space="preserve">Lorem ipsum dolor sit </w:t>
+        <w:drawing>
+          <wp:inline distT="0" distB="0" distL="0" distR="0" wp14:anchorId="58B151DC" wp14:editId="7F14BB09">
+            <wp:extent cx="5092562" cy="4032874"/>
+            <wp:effectExtent l="0" t="0" r="0" b="6350"/>
+            <wp:docPr id="1" name="Picture 1"/>
+            <wp:cNvGraphicFramePr>
+              <a:graphicFrameLocks xmlns:a="http://schemas.openxmlformats.org/drawingml/2006/main" noChangeAspect="1"/>
+            </wp:cNvGraphicFramePr>
+            <a:graphic xmlns:a="http://schemas.openxmlformats.org/drawingml/2006/main">
+              <a:graphicData uri="http://schemas.openxmlformats.org/drawingml/2006/picture">
+                <pic:pic xmlns:pic="http://schemas.openxmlformats.org/drawingml/2006/picture">
+                  <pic:nvPicPr>
+                    <pic:cNvPr id="1" name="Picture 1"/>
+                    <pic:cNvPicPr/>
+                  </pic:nvPicPr>
+                  <pic:blipFill>
+                    <a:blip r:embed="rId8">
+                      <a:extLst>
+                        <a:ext uri="{28A0092B-C50C-407E-A947-70E740481C1C}">
+                          <a14:useLocalDpi xmlns:a14="http://schemas.microsoft.com/office/drawing/2010/main" val="0"/>
+                        </a:ext>
+                      </a:extLst>
+                    </a:blip>
+                    <a:stretch>
+                      <a:fillRect/>
+                    </a:stretch>
+                  </pic:blipFill>
+                  <pic:spPr>
+                    <a:xfrm>
+                      <a:off x="0" y="0"/>
+                      <a:ext cx="5097794" cy="4037018"/>
+                    </a:xfrm>
+                    <a:prstGeom prst="rect">
+                      <a:avLst/>
+                    </a:prstGeom>
+                  </pic:spPr>
+                </pic:pic>
+              </a:graphicData>
+            </a:graphic>
+          </wp:inline>
+        </w:drawing>
       </w:r>
-      <w:proofErr w:type="spellStart"/>
+    </w:p>
+    <w:p/>
+    <w:p>
       <w:r>
-        <w:rPr>
-          <w:lang w:val="en-US"/>
-        </w:rPr>
-        <w:t>amet</w:t>
+        <w:t>Lorem</w:t>
       </w:r>
-      <w:proofErr w:type="spellEnd"/>
     </w:p>
     <w:sectPr>
       <w:pgSz w:w="11906" w:h="16838"/>
@@ -2028,6 +2122,119 @@
       <w:pPr>
         <w:ind w:left="6120" w:hanging="180"/>
       </w:pPr>
+    </w:lvl>
+  </w:abstractNum>
+  <w:abstractNum w:abstractNumId="16" w15:restartNumberingAfterBreak="0">
+    <w:nsid w:val="793419DF"/>
+    <w:multiLevelType w:val="hybridMultilevel"/>
+    <w:tmpl w:val="5ECAE794"/>
+    <w:lvl w:ilvl="0" w:tplc="04090001">
+      <w:start w:val="1"/>
+      <w:numFmt w:val="bullet"/>
+      <w:lvlText w:val=""/>
+      <w:lvlJc w:val="left"/>
+      <w:pPr>
+        <w:ind w:left="1429" w:hanging="360"/>
+      </w:pPr>
+      <w:rPr>
+        <w:rFonts w:ascii="Symbol" w:hAnsi="Symbol" w:hint="default"/>
+      </w:rPr>
+    </w:lvl>
+    <w:lvl w:ilvl="1" w:tplc="04090003" w:tentative="1">
+      <w:start w:val="1"/>
+      <w:numFmt w:val="bullet"/>
+      <w:lvlText w:val="o"/>
+      <w:lvlJc w:val="left"/>
+      <w:pPr>
+        <w:ind w:left="2149" w:hanging="360"/>
+      </w:pPr>
+      <w:rPr>
+        <w:rFonts w:ascii="Courier New" w:hAnsi="Courier New" w:cs="Courier New" w:hint="default"/>
+      </w:rPr>
+    </w:lvl>
+    <w:lvl w:ilvl="2" w:tplc="04090005" w:tentative="1">
+      <w:start w:val="1"/>
+      <w:numFmt w:val="bullet"/>
+      <w:lvlText w:val=""/>
+      <w:lvlJc w:val="left"/>
+      <w:pPr>
+        <w:ind w:left="2869" w:hanging="360"/>
+      </w:pPr>
+      <w:rPr>
+        <w:rFonts w:ascii="Wingdings" w:hAnsi="Wingdings" w:hint="default"/>
+      </w:rPr>
+    </w:lvl>
+    <w:lvl w:ilvl="3" w:tplc="04090001" w:tentative="1">
+      <w:start w:val="1"/>
+      <w:numFmt w:val="bullet"/>
+      <w:lvlText w:val=""/>
+      <w:lvlJc w:val="left"/>
+      <w:pPr>
+        <w:ind w:left="3589" w:hanging="360"/>
+      </w:pPr>
+      <w:rPr>
+        <w:rFonts w:ascii="Symbol" w:hAnsi="Symbol" w:hint="default"/>
+      </w:rPr>
+    </w:lvl>
+    <w:lvl w:ilvl="4" w:tplc="04090003" w:tentative="1">
+      <w:start w:val="1"/>
+      <w:numFmt w:val="bullet"/>
+      <w:lvlText w:val="o"/>
+      <w:lvlJc w:val="left"/>
+      <w:pPr>
+        <w:ind w:left="4309" w:hanging="360"/>
+      </w:pPr>
+      <w:rPr>
+        <w:rFonts w:ascii="Courier New" w:hAnsi="Courier New" w:cs="Courier New" w:hint="default"/>
+      </w:rPr>
+    </w:lvl>
+    <w:lvl w:ilvl="5" w:tplc="04090005" w:tentative="1">
+      <w:start w:val="1"/>
+      <w:numFmt w:val="bullet"/>
+      <w:lvlText w:val=""/>
+      <w:lvlJc w:val="left"/>
+      <w:pPr>
+        <w:ind w:left="5029" w:hanging="360"/>
+      </w:pPr>
+      <w:rPr>
+        <w:rFonts w:ascii="Wingdings" w:hAnsi="Wingdings" w:hint="default"/>
+      </w:rPr>
+    </w:lvl>
+    <w:lvl w:ilvl="6" w:tplc="04090001" w:tentative="1">
+      <w:start w:val="1"/>
+      <w:numFmt w:val="bullet"/>
+      <w:lvlText w:val=""/>
+      <w:lvlJc w:val="left"/>
+      <w:pPr>
+        <w:ind w:left="5749" w:hanging="360"/>
+      </w:pPr>
+      <w:rPr>
+        <w:rFonts w:ascii="Symbol" w:hAnsi="Symbol" w:hint="default"/>
+      </w:rPr>
+    </w:lvl>
+    <w:lvl w:ilvl="7" w:tplc="04090003" w:tentative="1">
+      <w:start w:val="1"/>
+      <w:numFmt w:val="bullet"/>
+      <w:lvlText w:val="o"/>
+      <w:lvlJc w:val="left"/>
+      <w:pPr>
+        <w:ind w:left="6469" w:hanging="360"/>
+      </w:pPr>
+      <w:rPr>
+        <w:rFonts w:ascii="Courier New" w:hAnsi="Courier New" w:cs="Courier New" w:hint="default"/>
+      </w:rPr>
+    </w:lvl>
+    <w:lvl w:ilvl="8" w:tplc="04090005" w:tentative="1">
+      <w:start w:val="1"/>
+      <w:numFmt w:val="bullet"/>
+      <w:lvlText w:val=""/>
+      <w:lvlJc w:val="left"/>
+      <w:pPr>
+        <w:ind w:left="7189" w:hanging="360"/>
+      </w:pPr>
+      <w:rPr>
+        <w:rFonts w:ascii="Wingdings" w:hAnsi="Wingdings" w:hint="default"/>
+      </w:rPr>
     </w:lvl>
   </w:abstractNum>
   <w:num w:numId="1" w16cid:durableId="2116485224">
@@ -2077,6 +2284,9 @@
   </w:num>
   <w:num w:numId="16" w16cid:durableId="1962027167">
     <w:abstractNumId w:val="1"/>
+  </w:num>
+  <w:num w:numId="17" w16cid:durableId="72315734">
+    <w:abstractNumId w:val="16"/>
   </w:num>
 </w:numbering>
 </file>

</xml_diff>

<commit_message>
Continue in module 08 - JOINS no SQL
</commit_message>
<xml_diff>
--- a/SQL Server/Documents/Notebook Notes SQL Server.docx
+++ b/SQL Server/Documents/Notebook Notes SQL Server.docx
@@ -260,7 +260,23 @@
         </w:numPr>
       </w:pPr>
       <w:r>
-        <w:t>O NOT simplesmente mostra o oposto do que for considerado no filtro. Ex: mostra todas as linhas que NÃO forem da marca “Contoso”.</w:t>
+        <w:t xml:space="preserve">O NOT simplesmente mostra o oposto do que for considerado no filtro. </w:t>
+      </w:r>
+      <w:proofErr w:type="spellStart"/>
+      <w:r>
+        <w:t>Ex</w:t>
+      </w:r>
+      <w:proofErr w:type="spellEnd"/>
+      <w:r>
+        <w:t>: mostra todas as linhas que NÃO forem da marca “</w:t>
+      </w:r>
+      <w:proofErr w:type="spellStart"/>
+      <w:r>
+        <w:t>Contoso</w:t>
+      </w:r>
+      <w:proofErr w:type="spellEnd"/>
+      <w:r>
+        <w:t>”.</w:t>
       </w:r>
     </w:p>
     <w:p>
@@ -314,9 +330,10 @@
     <w:p/>
     <w:p>
       <w:r>
-        <w:t>Lorem</w:t>
+        <w:t>Funções de Agregação</w:t>
       </w:r>
     </w:p>
+    <w:p/>
     <w:sectPr>
       <w:pgSz w:w="11906" w:h="16838"/>
       <w:pgMar w:top="1440" w:right="1080" w:bottom="1440" w:left="1080" w:header="708" w:footer="708" w:gutter="0"/>

</xml_diff>